<commit_message>
adding docx comparison to unit testing
</commit_message>
<xml_diff>
--- a/src/testing/gold/omstest_manuscript.docx
+++ b/src/testing/gold/omstest_manuscript.docx
@@ -67,7 +67,7 @@
       <w:pPr>
         <w:sectPr>
           <w:pgSz w:w="12240" w:h="15840"/>
-          <w:pgMar w:top="1440" w:right="1440" w:bottom="1440" w:left="1440" w:header="720" w:footer="720" w:gutter="0"/>
+          <w:pgMar w:top="1440" w:right="1800" w:bottom="1440" w:left="1800" w:header="720" w:footer="720" w:gutter="0"/>
           <w:cols w:space="720"/>
           <w:docGrid w:linePitch="360"/>
         </w:sectPr>
@@ -1373,6 +1373,22 @@
       </w:pPr>
       <w:r>
         <w:t xml:space="preserve">Lorem ipsum dolor sit amet, consectetur adipiscing elit. Integer nec odio. Praesent libero. Sed cursus ante dapibus diam. Sed nisi. Nulla quis sem at nibh elementum imperdiet. Duis sagittis ipsum. Praesent mauris. Fusce nec tellus sed augue semper porta. Mauris massa. Vestibulum lacinia arcu eget nulla. Class aptent taciti sociosqu ad litora torquent per conubia nostra, per inceptos himenaeos. Curabitur sodales ligula in libero. </w:t>
+      </w:r>
+    </w:p>
+    <w:p>
+      <w:pPr>
+        <w:pStyle w:val="Body"/>
+      </w:pPr>
+      <w:r>
+        <w:t>Lorem ipsumfoot dolor sit amet, consectetur adipiscing elit. Integer nec odio. Praesent libero. Sed cursus ante dapibus diam. Sed nisi. Nulla quis sem at nibh elementum imperdiet. Duis sagittis ipsum. Praesent mauris. Fusce nec tellus sed augue semper portafoot. Mauris massa. Vestibulum lacinia arcu eget nulla. Class aptent taciti sociosqu ad litora torquent per conubia nostra, per inceptos himenaeos. Curabitur sodales ligula in libero.</w:t>
+      </w:r>
+    </w:p>
+    <w:p>
+      <w:pPr>
+        <w:pStyle w:val="Body"/>
+      </w:pPr>
+      <w:r>
+        <w:t xml:space="preserve">This test is a paragraph. Lorem ipsum dolor sit amet, consectetur adipiscing elit. Integer nec odio. Praesent libero. Sed cursus ante dapibus diam. Sed nisi. Nulla quis sem at nibh elementum imperdiet. Duis sagittis ipsum. Praesent mauris. Fusce nec tellus sed augue semper porta. Mauris massa. Vestibulum lacinia arcu eget nulla. Class aptent taciti sociosqu ad litora torquent per conubia nostra, per inceptos himenaeos. Curabitur sodales ligula in libero. </w:t>
       </w:r>
     </w:p>
     <w:p>
@@ -1734,6 +1750,7 @@
       <w:pgMar w:top="1440" w:right="1440" w:bottom="1440" w:left="1440" w:header="720" w:footer="720" w:gutter="0"/>
       <w:cols w:space="720"/>
       <w:docGrid w:linePitch="360"/>
+      <w:pgNumType w:start="0" w:fmt="decimal"/>
     </w:sectPr>
   </w:body>
 </w:document>

</xml_diff>

<commit_message>
adding todo list query and updating all tests
</commit_message>
<xml_diff>
--- a/src/testing/gold/omstest_manuscript.docx
+++ b/src/testing/gold/omstest_manuscript.docx
@@ -64,6 +64,11 @@
       </w:r>
     </w:p>
     <w:p>
+      <w:r>
+        <w:br w:type="page"/>
+      </w:r>
+    </w:p>
+    <w:p>
       <w:pPr>
         <w:sectPr>
           <w:pgSz w:w="12240" w:h="15840"/>
@@ -72,11 +77,6 @@
           <w:docGrid w:linePitch="360"/>
         </w:sectPr>
       </w:pPr>
-    </w:p>
-    <w:p>
-      <w:r>
-        <w:br w:type="page"/>
-      </w:r>
     </w:p>
     <w:p>
       <w:pPr>
@@ -1741,6 +1741,35 @@
       </w:pPr>
       <w:r>
         <w:t>Thanks for stopping by!</w:t>
+      </w:r>
+    </w:p>
+    <w:p>
+      <w:r>
+        <w:br w:type="page"/>
+      </w:r>
+    </w:p>
+    <w:p/>
+    <w:p/>
+    <w:p/>
+    <w:p/>
+    <w:p/>
+    <w:p/>
+    <w:p/>
+    <w:p/>
+    <w:p/>
+    <w:p/>
+    <w:p/>
+    <w:p/>
+    <w:p/>
+    <w:p/>
+    <w:p/>
+    <w:p>
+      <w:pPr>
+        <w:spacing w:line="480" w:lineRule="auto"/>
+        <w:jc w:val="center"/>
+      </w:pPr>
+      <w:r>
+        <w:t>Fin.</w:t>
       </w:r>
     </w:p>
     <w:sectPr>

</xml_diff>